<commit_message>
added circle dataset. Configured Data Preprocessor
</commit_message>
<xml_diff>
--- a/Layout.docx
+++ b/Layout.docx
@@ -135,7 +135,19 @@
               <w:rPr>
                 <w:lang w:val="en-GB"/>
               </w:rPr>
-              <w:t xml:space="preserve"> (clockwise)</w:t>
+              <w:t xml:space="preserve"> (</w:t>
+            </w:r>
+            <w:r>
+              <w:rPr>
+                <w:lang w:val="en-GB"/>
+              </w:rPr>
+              <w:t xml:space="preserve">counter </w:t>
+            </w:r>
+            <w:r>
+              <w:rPr>
+                <w:lang w:val="en-GB"/>
+              </w:rPr>
+              <w:t>clockwise)</w:t>
             </w:r>
           </w:p>
         </w:tc>
@@ -160,13 +172,7 @@
               <w:rPr>
                 <w:lang w:val="en-GB"/>
               </w:rPr>
-              <w:t xml:space="preserve"> </w:t>
-            </w:r>
-            <w:r>
-              <w:rPr>
-                <w:lang w:val="en-GB"/>
-              </w:rPr>
-              <w:t>the light</w:t>
+              <w:t xml:space="preserve"> the light</w:t>
             </w:r>
           </w:p>
         </w:tc>
@@ -231,13 +237,7 @@
               <w:rPr>
                 <w:lang w:val="en-GB"/>
               </w:rPr>
-              <w:t xml:space="preserve"> </w:t>
-            </w:r>
-            <w:r>
-              <w:rPr>
-                <w:lang w:val="en-GB"/>
-              </w:rPr>
-              <w:t>the light</w:t>
+              <w:t xml:space="preserve"> the light</w:t>
             </w:r>
           </w:p>
         </w:tc>
@@ -257,12 +257,14 @@
                 <w:lang w:val="en-GB"/>
               </w:rPr>
             </w:pPr>
+            <w:proofErr w:type="spellStart"/>
             <w:r>
               <w:rPr>
                 <w:lang w:val="en-GB"/>
               </w:rPr>
               <w:t>Protego</w:t>
             </w:r>
+            <w:proofErr w:type="spellEnd"/>
           </w:p>
         </w:tc>
         <w:tc>
@@ -328,12 +330,14 @@
                 <w:lang w:val="en-GB"/>
               </w:rPr>
             </w:pPr>
+            <w:proofErr w:type="spellStart"/>
             <w:r>
               <w:rPr>
                 <w:lang w:val="en-GB"/>
               </w:rPr>
               <w:t>Expelliarmus</w:t>
             </w:r>
+            <w:proofErr w:type="spellEnd"/>
           </w:p>
         </w:tc>
         <w:tc>
@@ -395,6 +399,303 @@
         </w:rPr>
       </w:pPr>
     </w:p>
+    <w:p>
+      <w:pPr>
+        <w:rPr>
+          <w:lang w:val="en-GB"/>
+        </w:rPr>
+      </w:pPr>
+    </w:p>
+    <w:tbl>
+      <w:tblPr>
+        <w:tblStyle w:val="EinfacheTabelle5"/>
+        <w:tblW w:w="0" w:type="auto"/>
+        <w:tblLook w:val="04A0" w:firstRow="1" w:lastRow="0" w:firstColumn="1" w:lastColumn="0" w:noHBand="0" w:noVBand="1"/>
+      </w:tblPr>
+      <w:tblGrid>
+        <w:gridCol w:w="2410"/>
+        <w:gridCol w:w="3260"/>
+        <w:gridCol w:w="3392"/>
+      </w:tblGrid>
+      <w:tr>
+        <w:trPr>
+          <w:cnfStyle w:val="100000000000" w:firstRow="1" w:lastRow="0" w:firstColumn="0" w:lastColumn="0" w:oddVBand="0" w:evenVBand="0" w:oddHBand="0" w:evenHBand="0" w:firstRowFirstColumn="0" w:firstRowLastColumn="0" w:lastRowFirstColumn="0" w:lastRowLastColumn="0"/>
+        </w:trPr>
+        <w:tc>
+          <w:tcPr>
+            <w:cnfStyle w:val="001000000100" w:firstRow="0" w:lastRow="0" w:firstColumn="1" w:lastColumn="0" w:oddVBand="0" w:evenVBand="0" w:oddHBand="0" w:evenHBand="0" w:firstRowFirstColumn="1" w:firstRowLastColumn="0" w:lastRowFirstColumn="0" w:lastRowLastColumn="0"/>
+            <w:tcW w:w="2410" w:type="dxa"/>
+          </w:tcPr>
+          <w:p>
+            <w:pPr>
+              <w:rPr>
+                <w:lang w:val="en-GB"/>
+              </w:rPr>
+            </w:pPr>
+            <w:r>
+              <w:rPr>
+                <w:rFonts w:asciiTheme="minorHAnsi" w:eastAsiaTheme="minorHAnsi" w:hAnsiTheme="minorHAnsi" w:cstheme="minorBidi"/>
+                <w:i w:val="0"/>
+                <w:iCs w:val="0"/>
+                <w:sz w:val="22"/>
+                <w:lang w:val="en-GB"/>
+              </w:rPr>
+              <w:t>Session</w:t>
+            </w:r>
+          </w:p>
+        </w:tc>
+        <w:tc>
+          <w:tcPr>
+            <w:tcW w:w="3260" w:type="dxa"/>
+          </w:tcPr>
+          <w:p>
+            <w:pPr>
+              <w:cnfStyle w:val="100000000000" w:firstRow="1" w:lastRow="0" w:firstColumn="0" w:lastColumn="0" w:oddVBand="0" w:evenVBand="0" w:oddHBand="0" w:evenHBand="0" w:firstRowFirstColumn="0" w:firstRowLastColumn="0" w:lastRowFirstColumn="0" w:lastRowLastColumn="0"/>
+              <w:rPr>
+                <w:lang w:val="en-GB"/>
+              </w:rPr>
+            </w:pPr>
+            <w:r>
+              <w:rPr>
+                <w:lang w:val="en-GB"/>
+              </w:rPr>
+              <w:t>Chip facing direction</w:t>
+            </w:r>
+          </w:p>
+        </w:tc>
+        <w:tc>
+          <w:tcPr>
+            <w:tcW w:w="3392" w:type="dxa"/>
+          </w:tcPr>
+          <w:p>
+            <w:pPr>
+              <w:cnfStyle w:val="100000000000" w:firstRow="1" w:lastRow="0" w:firstColumn="0" w:lastColumn="0" w:oddVBand="0" w:evenVBand="0" w:oddHBand="0" w:evenHBand="0" w:firstRowFirstColumn="0" w:firstRowLastColumn="0" w:lastRowFirstColumn="0" w:lastRowLastColumn="0"/>
+              <w:rPr>
+                <w:lang w:val="en-GB"/>
+              </w:rPr>
+            </w:pPr>
+          </w:p>
+        </w:tc>
+      </w:tr>
+      <w:tr>
+        <w:trPr>
+          <w:cnfStyle w:val="000000100000" w:firstRow="0" w:lastRow="0" w:firstColumn="0" w:lastColumn="0" w:oddVBand="0" w:evenVBand="0" w:oddHBand="1" w:evenHBand="0" w:firstRowFirstColumn="0" w:firstRowLastColumn="0" w:lastRowFirstColumn="0" w:lastRowLastColumn="0"/>
+        </w:trPr>
+        <w:tc>
+          <w:tcPr>
+            <w:cnfStyle w:val="001000000000" w:firstRow="0" w:lastRow="0" w:firstColumn="1" w:lastColumn="0" w:oddVBand="0" w:evenVBand="0" w:oddHBand="0" w:evenHBand="0" w:firstRowFirstColumn="0" w:firstRowLastColumn="0" w:lastRowFirstColumn="0" w:lastRowLastColumn="0"/>
+            <w:tcW w:w="2410" w:type="dxa"/>
+          </w:tcPr>
+          <w:p>
+            <w:pPr>
+              <w:rPr>
+                <w:lang w:val="en-GB"/>
+              </w:rPr>
+            </w:pPr>
+            <w:r>
+              <w:rPr>
+                <w:lang w:val="en-GB"/>
+              </w:rPr>
+              <w:t>1</w:t>
+            </w:r>
+          </w:p>
+        </w:tc>
+        <w:tc>
+          <w:tcPr>
+            <w:tcW w:w="3260" w:type="dxa"/>
+          </w:tcPr>
+          <w:p>
+            <w:pPr>
+              <w:cnfStyle w:val="000000100000" w:firstRow="0" w:lastRow="0" w:firstColumn="0" w:lastColumn="0" w:oddVBand="0" w:evenVBand="0" w:oddHBand="1" w:evenHBand="0" w:firstRowFirstColumn="0" w:firstRowLastColumn="0" w:lastRowFirstColumn="0" w:lastRowLastColumn="0"/>
+              <w:rPr>
+                <w:lang w:val="en-GB"/>
+              </w:rPr>
+            </w:pPr>
+            <w:r>
+              <w:rPr>
+                <w:lang w:val="en-GB"/>
+              </w:rPr>
+              <w:t>Upwards</w:t>
+            </w:r>
+          </w:p>
+        </w:tc>
+        <w:tc>
+          <w:tcPr>
+            <w:tcW w:w="3392" w:type="dxa"/>
+          </w:tcPr>
+          <w:p>
+            <w:pPr>
+              <w:cnfStyle w:val="000000100000" w:firstRow="0" w:lastRow="0" w:firstColumn="0" w:lastColumn="0" w:oddVBand="0" w:evenVBand="0" w:oddHBand="1" w:evenHBand="0" w:firstRowFirstColumn="0" w:firstRowLastColumn="0" w:lastRowFirstColumn="0" w:lastRowLastColumn="0"/>
+              <w:rPr>
+                <w:lang w:val="en-GB"/>
+              </w:rPr>
+            </w:pPr>
+          </w:p>
+        </w:tc>
+      </w:tr>
+      <w:tr>
+        <w:tc>
+          <w:tcPr>
+            <w:cnfStyle w:val="001000000000" w:firstRow="0" w:lastRow="0" w:firstColumn="1" w:lastColumn="0" w:oddVBand="0" w:evenVBand="0" w:oddHBand="0" w:evenHBand="0" w:firstRowFirstColumn="0" w:firstRowLastColumn="0" w:lastRowFirstColumn="0" w:lastRowLastColumn="0"/>
+            <w:tcW w:w="2410" w:type="dxa"/>
+          </w:tcPr>
+          <w:p>
+            <w:pPr>
+              <w:rPr>
+                <w:lang w:val="en-GB"/>
+              </w:rPr>
+            </w:pPr>
+            <w:r>
+              <w:rPr>
+                <w:lang w:val="en-GB"/>
+              </w:rPr>
+              <w:t>2</w:t>
+            </w:r>
+          </w:p>
+        </w:tc>
+        <w:tc>
+          <w:tcPr>
+            <w:tcW w:w="3260" w:type="dxa"/>
+          </w:tcPr>
+          <w:p>
+            <w:pPr>
+              <w:cnfStyle w:val="000000000000" w:firstRow="0" w:lastRow="0" w:firstColumn="0" w:lastColumn="0" w:oddVBand="0" w:evenVBand="0" w:oddHBand="0" w:evenHBand="0" w:firstRowFirstColumn="0" w:firstRowLastColumn="0" w:lastRowFirstColumn="0" w:lastRowLastColumn="0"/>
+              <w:rPr>
+                <w:lang w:val="en-GB"/>
+              </w:rPr>
+            </w:pPr>
+            <w:r>
+              <w:rPr>
+                <w:lang w:val="en-GB"/>
+              </w:rPr>
+              <w:t>Left</w:t>
+            </w:r>
+          </w:p>
+        </w:tc>
+        <w:tc>
+          <w:tcPr>
+            <w:tcW w:w="3392" w:type="dxa"/>
+          </w:tcPr>
+          <w:p>
+            <w:pPr>
+              <w:cnfStyle w:val="000000000000" w:firstRow="0" w:lastRow="0" w:firstColumn="0" w:lastColumn="0" w:oddVBand="0" w:evenVBand="0" w:oddHBand="0" w:evenHBand="0" w:firstRowFirstColumn="0" w:firstRowLastColumn="0" w:lastRowFirstColumn="0" w:lastRowLastColumn="0"/>
+              <w:rPr>
+                <w:lang w:val="en-GB"/>
+              </w:rPr>
+            </w:pPr>
+          </w:p>
+        </w:tc>
+      </w:tr>
+      <w:tr>
+        <w:trPr>
+          <w:cnfStyle w:val="000000100000" w:firstRow="0" w:lastRow="0" w:firstColumn="0" w:lastColumn="0" w:oddVBand="0" w:evenVBand="0" w:oddHBand="1" w:evenHBand="0" w:firstRowFirstColumn="0" w:firstRowLastColumn="0" w:lastRowFirstColumn="0" w:lastRowLastColumn="0"/>
+        </w:trPr>
+        <w:tc>
+          <w:tcPr>
+            <w:cnfStyle w:val="001000000000" w:firstRow="0" w:lastRow="0" w:firstColumn="1" w:lastColumn="0" w:oddVBand="0" w:evenVBand="0" w:oddHBand="0" w:evenHBand="0" w:firstRowFirstColumn="0" w:firstRowLastColumn="0" w:lastRowFirstColumn="0" w:lastRowLastColumn="0"/>
+            <w:tcW w:w="2410" w:type="dxa"/>
+          </w:tcPr>
+          <w:p>
+            <w:pPr>
+              <w:rPr>
+                <w:lang w:val="en-GB"/>
+              </w:rPr>
+            </w:pPr>
+            <w:r>
+              <w:rPr>
+                <w:lang w:val="en-GB"/>
+              </w:rPr>
+              <w:t>3</w:t>
+            </w:r>
+          </w:p>
+        </w:tc>
+        <w:tc>
+          <w:tcPr>
+            <w:tcW w:w="3260" w:type="dxa"/>
+          </w:tcPr>
+          <w:p>
+            <w:pPr>
+              <w:cnfStyle w:val="000000100000" w:firstRow="0" w:lastRow="0" w:firstColumn="0" w:lastColumn="0" w:oddVBand="0" w:evenVBand="0" w:oddHBand="1" w:evenHBand="0" w:firstRowFirstColumn="0" w:firstRowLastColumn="0" w:lastRowFirstColumn="0" w:lastRowLastColumn="0"/>
+              <w:rPr>
+                <w:lang w:val="en-GB"/>
+              </w:rPr>
+            </w:pPr>
+            <w:r>
+              <w:rPr>
+                <w:lang w:val="en-GB"/>
+              </w:rPr>
+              <w:t>Bottom</w:t>
+            </w:r>
+          </w:p>
+        </w:tc>
+        <w:tc>
+          <w:tcPr>
+            <w:tcW w:w="3392" w:type="dxa"/>
+          </w:tcPr>
+          <w:p>
+            <w:pPr>
+              <w:cnfStyle w:val="000000100000" w:firstRow="0" w:lastRow="0" w:firstColumn="0" w:lastColumn="0" w:oddVBand="0" w:evenVBand="0" w:oddHBand="1" w:evenHBand="0" w:firstRowFirstColumn="0" w:firstRowLastColumn="0" w:lastRowFirstColumn="0" w:lastRowLastColumn="0"/>
+              <w:rPr>
+                <w:lang w:val="en-GB"/>
+              </w:rPr>
+            </w:pPr>
+          </w:p>
+        </w:tc>
+      </w:tr>
+      <w:tr>
+        <w:tc>
+          <w:tcPr>
+            <w:cnfStyle w:val="001000000000" w:firstRow="0" w:lastRow="0" w:firstColumn="1" w:lastColumn="0" w:oddVBand="0" w:evenVBand="0" w:oddHBand="0" w:evenHBand="0" w:firstRowFirstColumn="0" w:firstRowLastColumn="0" w:lastRowFirstColumn="0" w:lastRowLastColumn="0"/>
+            <w:tcW w:w="2410" w:type="dxa"/>
+          </w:tcPr>
+          <w:p>
+            <w:pPr>
+              <w:rPr>
+                <w:lang w:val="en-GB"/>
+              </w:rPr>
+            </w:pPr>
+            <w:r>
+              <w:rPr>
+                <w:lang w:val="en-GB"/>
+              </w:rPr>
+              <w:t>4</w:t>
+            </w:r>
+          </w:p>
+        </w:tc>
+        <w:tc>
+          <w:tcPr>
+            <w:tcW w:w="3260" w:type="dxa"/>
+          </w:tcPr>
+          <w:p>
+            <w:pPr>
+              <w:cnfStyle w:val="000000000000" w:firstRow="0" w:lastRow="0" w:firstColumn="0" w:lastColumn="0" w:oddVBand="0" w:evenVBand="0" w:oddHBand="0" w:evenHBand="0" w:firstRowFirstColumn="0" w:firstRowLastColumn="0" w:lastRowFirstColumn="0" w:lastRowLastColumn="0"/>
+              <w:rPr>
+                <w:lang w:val="en-GB"/>
+              </w:rPr>
+            </w:pPr>
+            <w:r>
+              <w:rPr>
+                <w:lang w:val="en-GB"/>
+              </w:rPr>
+              <w:t>Rights</w:t>
+            </w:r>
+          </w:p>
+        </w:tc>
+        <w:tc>
+          <w:tcPr>
+            <w:tcW w:w="3392" w:type="dxa"/>
+          </w:tcPr>
+          <w:p>
+            <w:pPr>
+              <w:cnfStyle w:val="000000000000" w:firstRow="0" w:lastRow="0" w:firstColumn="0" w:lastColumn="0" w:oddVBand="0" w:evenVBand="0" w:oddHBand="0" w:evenHBand="0" w:firstRowFirstColumn="0" w:firstRowLastColumn="0" w:lastRowFirstColumn="0" w:lastRowLastColumn="0"/>
+              <w:rPr>
+                <w:lang w:val="en-GB"/>
+              </w:rPr>
+            </w:pPr>
+          </w:p>
+        </w:tc>
+      </w:tr>
+    </w:tbl>
     <w:p>
       <w:pPr>
         <w:rPr>

</xml_diff>